<commit_message>
Zavrsen dokument 'Definisanje opstih koraka SCRUM metodologije'
</commit_message>
<xml_diff>
--- a/Definisanje opstih koraka SCRUM metodologije.docx
+++ b/Definisanje opstih koraka SCRUM metodologije.docx
@@ -7,8 +7,13 @@
         <w:pStyle w:val="Title"/>
         <w:jc w:val="center"/>
       </w:pPr>
-      <w:r>
-        <w:t>Definisanje op</w:t>
+      <w:proofErr w:type="spellStart"/>
+      <w:r>
+        <w:t>Definisanje</w:t>
+      </w:r>
+      <w:proofErr w:type="spellEnd"/>
+      <w:r>
+        <w:t xml:space="preserve"> op</w:t>
       </w:r>
       <w:r>
         <w:rPr>
@@ -16,11 +21,1441 @@
         </w:rPr>
         <w:t>š</w:t>
       </w:r>
-      <w:r>
-        <w:t>tih koraka SCRUM metodologije</w:t>
-      </w:r>
+      <w:proofErr w:type="spellStart"/>
+      <w:r>
+        <w:t>tih</w:t>
+      </w:r>
+      <w:proofErr w:type="spellEnd"/>
+      <w:r>
+        <w:t xml:space="preserve"> </w:t>
+      </w:r>
+      <w:proofErr w:type="spellStart"/>
+      <w:r>
+        <w:t>koraka</w:t>
+      </w:r>
+      <w:proofErr w:type="spellEnd"/>
+      <w:r>
+        <w:t xml:space="preserve"> SCRUM </w:t>
+      </w:r>
+      <w:proofErr w:type="spellStart"/>
+      <w:r>
+        <w:t>metodologije</w:t>
+      </w:r>
+      <w:proofErr w:type="spellEnd"/>
     </w:p>
     <w:p/>
+    <w:p>
+      <w:r>
+        <w:t xml:space="preserve">Scrum je </w:t>
+      </w:r>
+      <w:proofErr w:type="spellStart"/>
+      <w:r>
+        <w:t>agilna</w:t>
+      </w:r>
+      <w:proofErr w:type="spellEnd"/>
+      <w:r>
+        <w:t xml:space="preserve"> </w:t>
+      </w:r>
+      <w:proofErr w:type="spellStart"/>
+      <w:r>
+        <w:t>metodologija</w:t>
+      </w:r>
+      <w:proofErr w:type="spellEnd"/>
+      <w:r>
+        <w:t xml:space="preserve"> </w:t>
+      </w:r>
+      <w:proofErr w:type="spellStart"/>
+      <w:r>
+        <w:t>razvoja</w:t>
+      </w:r>
+      <w:proofErr w:type="spellEnd"/>
+      <w:r>
+        <w:t xml:space="preserve"> </w:t>
+      </w:r>
+      <w:proofErr w:type="spellStart"/>
+      <w:r>
+        <w:t>softvera</w:t>
+      </w:r>
+      <w:proofErr w:type="spellEnd"/>
+      <w:r>
+        <w:t xml:space="preserve"> </w:t>
+      </w:r>
+      <w:proofErr w:type="spellStart"/>
+      <w:r>
+        <w:t>koja</w:t>
+      </w:r>
+      <w:proofErr w:type="spellEnd"/>
+      <w:r>
+        <w:t xml:space="preserve"> </w:t>
+      </w:r>
+      <w:proofErr w:type="spellStart"/>
+      <w:r>
+        <w:t>omogućava</w:t>
+      </w:r>
+      <w:proofErr w:type="spellEnd"/>
+      <w:r>
+        <w:t xml:space="preserve"> </w:t>
+      </w:r>
+      <w:proofErr w:type="spellStart"/>
+      <w:r>
+        <w:t>efikasnije</w:t>
+      </w:r>
+      <w:proofErr w:type="spellEnd"/>
+      <w:r>
+        <w:t xml:space="preserve"> </w:t>
+      </w:r>
+      <w:proofErr w:type="spellStart"/>
+      <w:r>
+        <w:t>i</w:t>
+      </w:r>
+      <w:proofErr w:type="spellEnd"/>
+      <w:r>
+        <w:t xml:space="preserve"> </w:t>
+      </w:r>
+      <w:proofErr w:type="spellStart"/>
+      <w:r>
+        <w:t>fleksibilnije</w:t>
+      </w:r>
+      <w:proofErr w:type="spellEnd"/>
+      <w:r>
+        <w:t xml:space="preserve"> </w:t>
+      </w:r>
+      <w:proofErr w:type="spellStart"/>
+      <w:r>
+        <w:t>upravljanje</w:t>
+      </w:r>
+      <w:proofErr w:type="spellEnd"/>
+      <w:r>
+        <w:t xml:space="preserve"> </w:t>
+      </w:r>
+      <w:proofErr w:type="spellStart"/>
+      <w:r>
+        <w:t>projektima</w:t>
+      </w:r>
+      <w:proofErr w:type="spellEnd"/>
+      <w:r>
+        <w:t xml:space="preserve">. </w:t>
+      </w:r>
+      <w:proofErr w:type="spellStart"/>
+      <w:r>
+        <w:t>Glavna</w:t>
+      </w:r>
+      <w:proofErr w:type="spellEnd"/>
+      <w:r>
+        <w:t xml:space="preserve"> </w:t>
+      </w:r>
+      <w:proofErr w:type="spellStart"/>
+      <w:r>
+        <w:t>ideja</w:t>
+      </w:r>
+      <w:proofErr w:type="spellEnd"/>
+      <w:r>
+        <w:t xml:space="preserve"> </w:t>
+      </w:r>
+      <w:proofErr w:type="spellStart"/>
+      <w:r>
+        <w:t>iza</w:t>
+      </w:r>
+      <w:proofErr w:type="spellEnd"/>
+      <w:r>
+        <w:t xml:space="preserve"> Scrum-a je da se </w:t>
+      </w:r>
+      <w:proofErr w:type="spellStart"/>
+      <w:r>
+        <w:t>projekti</w:t>
+      </w:r>
+      <w:proofErr w:type="spellEnd"/>
+      <w:r>
+        <w:t xml:space="preserve"> </w:t>
+      </w:r>
+      <w:proofErr w:type="spellStart"/>
+      <w:r>
+        <w:t>podele</w:t>
+      </w:r>
+      <w:proofErr w:type="spellEnd"/>
+      <w:r>
+        <w:t xml:space="preserve"> u </w:t>
+      </w:r>
+      <w:proofErr w:type="spellStart"/>
+      <w:r>
+        <w:t>manje</w:t>
+      </w:r>
+      <w:proofErr w:type="spellEnd"/>
+      <w:r>
+        <w:t xml:space="preserve"> </w:t>
+      </w:r>
+      <w:proofErr w:type="spellStart"/>
+      <w:r>
+        <w:t>celine</w:t>
+      </w:r>
+      <w:proofErr w:type="spellEnd"/>
+      <w:r>
+        <w:t xml:space="preserve"> </w:t>
+      </w:r>
+      <w:proofErr w:type="spellStart"/>
+      <w:r>
+        <w:t>koje</w:t>
+      </w:r>
+      <w:proofErr w:type="spellEnd"/>
+      <w:r>
+        <w:t xml:space="preserve"> se </w:t>
+      </w:r>
+      <w:proofErr w:type="spellStart"/>
+      <w:r>
+        <w:t>nazivaju</w:t>
+      </w:r>
+      <w:proofErr w:type="spellEnd"/>
+      <w:r>
+        <w:t xml:space="preserve"> </w:t>
+      </w:r>
+      <w:proofErr w:type="spellStart"/>
+      <w:r>
+        <w:t>iteracije</w:t>
+      </w:r>
+      <w:proofErr w:type="spellEnd"/>
+      <w:r>
+        <w:t xml:space="preserve">, a </w:t>
+      </w:r>
+      <w:proofErr w:type="spellStart"/>
+      <w:r>
+        <w:t>svaka</w:t>
+      </w:r>
+      <w:proofErr w:type="spellEnd"/>
+      <w:r>
+        <w:t xml:space="preserve"> </w:t>
+      </w:r>
+      <w:proofErr w:type="spellStart"/>
+      <w:r>
+        <w:t>iteracija</w:t>
+      </w:r>
+      <w:proofErr w:type="spellEnd"/>
+      <w:r>
+        <w:t xml:space="preserve"> se </w:t>
+      </w:r>
+      <w:proofErr w:type="spellStart"/>
+      <w:r>
+        <w:t>naziva</w:t>
+      </w:r>
+      <w:proofErr w:type="spellEnd"/>
+      <w:r>
+        <w:t xml:space="preserve"> sprint. </w:t>
+      </w:r>
+      <w:proofErr w:type="spellStart"/>
+      <w:r>
+        <w:t>Svaki</w:t>
+      </w:r>
+      <w:proofErr w:type="spellEnd"/>
+      <w:r>
+        <w:t xml:space="preserve"> sprint </w:t>
+      </w:r>
+      <w:proofErr w:type="spellStart"/>
+      <w:r>
+        <w:t>ima</w:t>
+      </w:r>
+      <w:proofErr w:type="spellEnd"/>
+      <w:r>
+        <w:t xml:space="preserve"> </w:t>
+      </w:r>
+      <w:proofErr w:type="spellStart"/>
+      <w:r>
+        <w:t>svoj</w:t>
+      </w:r>
+      <w:proofErr w:type="spellEnd"/>
+      <w:r>
+        <w:t xml:space="preserve"> </w:t>
+      </w:r>
+      <w:proofErr w:type="spellStart"/>
+      <w:r>
+        <w:t>cilj</w:t>
+      </w:r>
+      <w:proofErr w:type="spellEnd"/>
+      <w:r>
+        <w:t xml:space="preserve"> </w:t>
+      </w:r>
+      <w:proofErr w:type="spellStart"/>
+      <w:r>
+        <w:t>i</w:t>
+      </w:r>
+      <w:proofErr w:type="spellEnd"/>
+      <w:r>
+        <w:t xml:space="preserve"> </w:t>
+      </w:r>
+      <w:proofErr w:type="spellStart"/>
+      <w:r>
+        <w:t>obično</w:t>
+      </w:r>
+      <w:proofErr w:type="spellEnd"/>
+      <w:r>
+        <w:t xml:space="preserve"> </w:t>
+      </w:r>
+      <w:proofErr w:type="spellStart"/>
+      <w:r>
+        <w:t>traje</w:t>
+      </w:r>
+      <w:proofErr w:type="spellEnd"/>
+      <w:r>
+        <w:t xml:space="preserve"> od 1 do 4 </w:t>
+      </w:r>
+      <w:proofErr w:type="spellStart"/>
+      <w:r>
+        <w:t>nedelje</w:t>
+      </w:r>
+      <w:proofErr w:type="spellEnd"/>
+      <w:r>
+        <w:t>.</w:t>
+      </w:r>
+    </w:p>
+    <w:p>
+      <w:proofErr w:type="spellStart"/>
+      <w:r>
+        <w:t>Postoji</w:t>
+      </w:r>
+      <w:proofErr w:type="spellEnd"/>
+      <w:r>
+        <w:t xml:space="preserve"> </w:t>
+      </w:r>
+      <w:proofErr w:type="spellStart"/>
+      <w:r>
+        <w:t>nekoliko</w:t>
+      </w:r>
+      <w:proofErr w:type="spellEnd"/>
+      <w:r>
+        <w:t xml:space="preserve"> </w:t>
+      </w:r>
+      <w:proofErr w:type="spellStart"/>
+      <w:r>
+        <w:t>opštih</w:t>
+      </w:r>
+      <w:proofErr w:type="spellEnd"/>
+      <w:r>
+        <w:t xml:space="preserve"> </w:t>
+      </w:r>
+      <w:proofErr w:type="spellStart"/>
+      <w:r>
+        <w:t>koraka</w:t>
+      </w:r>
+      <w:proofErr w:type="spellEnd"/>
+      <w:r>
+        <w:t xml:space="preserve"> u Scrum </w:t>
+      </w:r>
+      <w:proofErr w:type="spellStart"/>
+      <w:r>
+        <w:t>metodologiji</w:t>
+      </w:r>
+      <w:proofErr w:type="spellEnd"/>
+      <w:r>
+        <w:t>:</w:t>
+      </w:r>
+    </w:p>
+    <w:p>
+      <w:pPr>
+        <w:pStyle w:val="ListParagraph"/>
+        <w:numPr>
+          <w:ilvl w:val="0"/>
+          <w:numId w:val="1"/>
+        </w:numPr>
+      </w:pPr>
+      <w:proofErr w:type="spellStart"/>
+      <w:r>
+        <w:rPr>
+          <w:u w:val="single"/>
+        </w:rPr>
+        <w:t>Planiranje</w:t>
+      </w:r>
+      <w:proofErr w:type="spellEnd"/>
+      <w:r>
+        <w:rPr>
+          <w:u w:val="single"/>
+        </w:rPr>
+        <w:t xml:space="preserve"> </w:t>
+      </w:r>
+      <w:proofErr w:type="spellStart"/>
+      <w:r>
+        <w:rPr>
+          <w:u w:val="single"/>
+        </w:rPr>
+        <w:t>sprinta</w:t>
+      </w:r>
+      <w:proofErr w:type="spellEnd"/>
+      <w:r>
+        <w:t xml:space="preserve">: Na </w:t>
+      </w:r>
+      <w:proofErr w:type="spellStart"/>
+      <w:r>
+        <w:t>početku</w:t>
+      </w:r>
+      <w:proofErr w:type="spellEnd"/>
+      <w:r>
+        <w:t xml:space="preserve"> </w:t>
+      </w:r>
+      <w:proofErr w:type="spellStart"/>
+      <w:r>
+        <w:t>svakog</w:t>
+      </w:r>
+      <w:proofErr w:type="spellEnd"/>
+      <w:r>
+        <w:t xml:space="preserve"> </w:t>
+      </w:r>
+      <w:proofErr w:type="spellStart"/>
+      <w:r>
+        <w:t>sprinta</w:t>
+      </w:r>
+      <w:proofErr w:type="spellEnd"/>
+      <w:r>
+        <w:t xml:space="preserve">, </w:t>
+      </w:r>
+      <w:proofErr w:type="spellStart"/>
+      <w:r>
+        <w:t>tim</w:t>
+      </w:r>
+      <w:proofErr w:type="spellEnd"/>
+      <w:r>
+        <w:t xml:space="preserve"> za Scrum se </w:t>
+      </w:r>
+      <w:proofErr w:type="spellStart"/>
+      <w:r>
+        <w:t>sastaje</w:t>
+      </w:r>
+      <w:proofErr w:type="spellEnd"/>
+      <w:r>
+        <w:t xml:space="preserve"> </w:t>
+      </w:r>
+      <w:proofErr w:type="spellStart"/>
+      <w:r>
+        <w:t>kako</w:t>
+      </w:r>
+      <w:proofErr w:type="spellEnd"/>
+      <w:r>
+        <w:t xml:space="preserve"> bi </w:t>
+      </w:r>
+      <w:proofErr w:type="spellStart"/>
+      <w:r>
+        <w:t>planirao</w:t>
+      </w:r>
+      <w:proofErr w:type="spellEnd"/>
+      <w:r>
+        <w:t xml:space="preserve"> </w:t>
+      </w:r>
+      <w:proofErr w:type="spellStart"/>
+      <w:r>
+        <w:t>šta</w:t>
+      </w:r>
+      <w:proofErr w:type="spellEnd"/>
+      <w:r>
+        <w:t xml:space="preserve"> </w:t>
+      </w:r>
+      <w:proofErr w:type="spellStart"/>
+      <w:r>
+        <w:t>će</w:t>
+      </w:r>
+      <w:proofErr w:type="spellEnd"/>
+      <w:r>
+        <w:t xml:space="preserve"> </w:t>
+      </w:r>
+      <w:proofErr w:type="spellStart"/>
+      <w:r>
+        <w:t>uraditi</w:t>
+      </w:r>
+      <w:proofErr w:type="spellEnd"/>
+      <w:r>
+        <w:t xml:space="preserve"> </w:t>
+      </w:r>
+      <w:proofErr w:type="spellStart"/>
+      <w:r>
+        <w:t>tokom</w:t>
+      </w:r>
+      <w:proofErr w:type="spellEnd"/>
+      <w:r>
+        <w:t xml:space="preserve"> </w:t>
+      </w:r>
+      <w:proofErr w:type="spellStart"/>
+      <w:r>
+        <w:t>narednih</w:t>
+      </w:r>
+      <w:proofErr w:type="spellEnd"/>
+      <w:r>
+        <w:t xml:space="preserve"> </w:t>
+      </w:r>
+      <w:proofErr w:type="spellStart"/>
+      <w:r>
+        <w:t>nedelja</w:t>
+      </w:r>
+      <w:proofErr w:type="spellEnd"/>
+      <w:r>
+        <w:t xml:space="preserve">. </w:t>
+      </w:r>
+      <w:proofErr w:type="spellStart"/>
+      <w:r>
+        <w:t>Cilj</w:t>
+      </w:r>
+      <w:proofErr w:type="spellEnd"/>
+      <w:r>
+        <w:t xml:space="preserve"> </w:t>
+      </w:r>
+      <w:proofErr w:type="spellStart"/>
+      <w:r>
+        <w:t>ovog</w:t>
+      </w:r>
+      <w:proofErr w:type="spellEnd"/>
+      <w:r>
+        <w:t xml:space="preserve"> </w:t>
+      </w:r>
+      <w:proofErr w:type="spellStart"/>
+      <w:r>
+        <w:t>koraka</w:t>
+      </w:r>
+      <w:proofErr w:type="spellEnd"/>
+      <w:r>
+        <w:t xml:space="preserve"> je da se </w:t>
+      </w:r>
+      <w:proofErr w:type="spellStart"/>
+      <w:r>
+        <w:t>definišu</w:t>
+      </w:r>
+      <w:proofErr w:type="spellEnd"/>
+      <w:r>
+        <w:t xml:space="preserve"> </w:t>
+      </w:r>
+      <w:proofErr w:type="spellStart"/>
+      <w:r>
+        <w:t>zadaci</w:t>
+      </w:r>
+      <w:proofErr w:type="spellEnd"/>
+      <w:r>
+        <w:t xml:space="preserve"> koji </w:t>
+      </w:r>
+      <w:proofErr w:type="spellStart"/>
+      <w:r>
+        <w:t>će</w:t>
+      </w:r>
+      <w:proofErr w:type="spellEnd"/>
+      <w:r>
+        <w:t xml:space="preserve"> se </w:t>
+      </w:r>
+      <w:proofErr w:type="spellStart"/>
+      <w:r>
+        <w:t>završiti</w:t>
+      </w:r>
+      <w:proofErr w:type="spellEnd"/>
+      <w:r>
+        <w:t xml:space="preserve"> </w:t>
+      </w:r>
+      <w:proofErr w:type="spellStart"/>
+      <w:r>
+        <w:t>tokom</w:t>
+      </w:r>
+      <w:proofErr w:type="spellEnd"/>
+      <w:r>
+        <w:t xml:space="preserve"> </w:t>
+      </w:r>
+      <w:proofErr w:type="spellStart"/>
+      <w:r>
+        <w:t>sprinta</w:t>
+      </w:r>
+      <w:proofErr w:type="spellEnd"/>
+      <w:r>
+        <w:t xml:space="preserve">, </w:t>
+      </w:r>
+      <w:proofErr w:type="spellStart"/>
+      <w:r>
+        <w:t>kao</w:t>
+      </w:r>
+      <w:proofErr w:type="spellEnd"/>
+      <w:r>
+        <w:t xml:space="preserve"> </w:t>
+      </w:r>
+      <w:proofErr w:type="spellStart"/>
+      <w:r>
+        <w:t>i</w:t>
+      </w:r>
+      <w:proofErr w:type="spellEnd"/>
+      <w:r>
+        <w:t xml:space="preserve"> da se </w:t>
+      </w:r>
+      <w:proofErr w:type="spellStart"/>
+      <w:r>
+        <w:t>identifikuju</w:t>
+      </w:r>
+      <w:proofErr w:type="spellEnd"/>
+      <w:r>
+        <w:t xml:space="preserve"> </w:t>
+      </w:r>
+      <w:proofErr w:type="spellStart"/>
+      <w:r>
+        <w:t>prepreke</w:t>
+      </w:r>
+      <w:proofErr w:type="spellEnd"/>
+      <w:r>
+        <w:t xml:space="preserve"> </w:t>
+      </w:r>
+      <w:proofErr w:type="spellStart"/>
+      <w:r>
+        <w:t>i</w:t>
+      </w:r>
+      <w:proofErr w:type="spellEnd"/>
+      <w:r>
+        <w:t xml:space="preserve"> </w:t>
+      </w:r>
+      <w:proofErr w:type="spellStart"/>
+      <w:r>
+        <w:t>poteškoće</w:t>
+      </w:r>
+      <w:proofErr w:type="spellEnd"/>
+      <w:r>
+        <w:t xml:space="preserve"> </w:t>
+      </w:r>
+      <w:proofErr w:type="spellStart"/>
+      <w:r>
+        <w:t>koje</w:t>
+      </w:r>
+      <w:proofErr w:type="spellEnd"/>
+      <w:r>
+        <w:t xml:space="preserve"> bi </w:t>
+      </w:r>
+      <w:proofErr w:type="spellStart"/>
+      <w:r>
+        <w:t>mogle</w:t>
+      </w:r>
+      <w:proofErr w:type="spellEnd"/>
+      <w:r>
+        <w:t xml:space="preserve"> da </w:t>
+      </w:r>
+      <w:proofErr w:type="spellStart"/>
+      <w:r>
+        <w:t>uspore</w:t>
+      </w:r>
+      <w:proofErr w:type="spellEnd"/>
+      <w:r>
+        <w:t xml:space="preserve"> </w:t>
+      </w:r>
+      <w:proofErr w:type="spellStart"/>
+      <w:r>
+        <w:t>napredak</w:t>
+      </w:r>
+      <w:proofErr w:type="spellEnd"/>
+      <w:r>
+        <w:t>.</w:t>
+      </w:r>
+    </w:p>
+    <w:p>
+      <w:pPr>
+        <w:pStyle w:val="ListParagraph"/>
+        <w:numPr>
+          <w:ilvl w:val="0"/>
+          <w:numId w:val="1"/>
+        </w:numPr>
+      </w:pPr>
+      <w:r>
+        <w:rPr>
+          <w:u w:val="single"/>
+        </w:rPr>
+        <w:t xml:space="preserve">Daily Scrum </w:t>
+      </w:r>
+      <w:proofErr w:type="spellStart"/>
+      <w:r>
+        <w:rPr>
+          <w:u w:val="single"/>
+        </w:rPr>
+        <w:t>sastanak</w:t>
+      </w:r>
+      <w:proofErr w:type="spellEnd"/>
+      <w:r>
+        <w:t xml:space="preserve">: Ovo je </w:t>
+      </w:r>
+      <w:proofErr w:type="spellStart"/>
+      <w:r>
+        <w:t>kratki</w:t>
+      </w:r>
+      <w:proofErr w:type="spellEnd"/>
+      <w:r>
+        <w:t xml:space="preserve"> </w:t>
+      </w:r>
+      <w:proofErr w:type="spellStart"/>
+      <w:r>
+        <w:t>sastanak</w:t>
+      </w:r>
+      <w:proofErr w:type="spellEnd"/>
+      <w:r>
+        <w:t xml:space="preserve"> koji se </w:t>
+      </w:r>
+      <w:proofErr w:type="spellStart"/>
+      <w:r>
+        <w:t>održava</w:t>
+      </w:r>
+      <w:proofErr w:type="spellEnd"/>
+      <w:r>
+        <w:t xml:space="preserve"> </w:t>
+      </w:r>
+      <w:proofErr w:type="spellStart"/>
+      <w:r>
+        <w:t>svaki</w:t>
+      </w:r>
+      <w:proofErr w:type="spellEnd"/>
+      <w:r>
+        <w:t xml:space="preserve"> dan </w:t>
+      </w:r>
+      <w:proofErr w:type="spellStart"/>
+      <w:r>
+        <w:t>tokom</w:t>
+      </w:r>
+      <w:proofErr w:type="spellEnd"/>
+      <w:r>
+        <w:t xml:space="preserve"> </w:t>
+      </w:r>
+      <w:proofErr w:type="spellStart"/>
+      <w:r>
+        <w:t>sprinta</w:t>
+      </w:r>
+      <w:proofErr w:type="spellEnd"/>
+      <w:r>
+        <w:t xml:space="preserve">. </w:t>
+      </w:r>
+      <w:proofErr w:type="spellStart"/>
+      <w:r>
+        <w:t>Cilj</w:t>
+      </w:r>
+      <w:proofErr w:type="spellEnd"/>
+      <w:r>
+        <w:t xml:space="preserve"> </w:t>
+      </w:r>
+      <w:proofErr w:type="spellStart"/>
+      <w:r>
+        <w:t>ovog</w:t>
+      </w:r>
+      <w:proofErr w:type="spellEnd"/>
+      <w:r>
+        <w:t xml:space="preserve"> </w:t>
+      </w:r>
+      <w:proofErr w:type="spellStart"/>
+      <w:r>
+        <w:t>sastanka</w:t>
+      </w:r>
+      <w:proofErr w:type="spellEnd"/>
+      <w:r>
+        <w:t xml:space="preserve"> je da se </w:t>
+      </w:r>
+      <w:proofErr w:type="spellStart"/>
+      <w:r>
+        <w:t>tim</w:t>
+      </w:r>
+      <w:proofErr w:type="spellEnd"/>
+      <w:r>
+        <w:t xml:space="preserve"> za Scrum </w:t>
+      </w:r>
+      <w:proofErr w:type="spellStart"/>
+      <w:r>
+        <w:t>uskladi</w:t>
+      </w:r>
+      <w:proofErr w:type="spellEnd"/>
+      <w:r>
+        <w:t xml:space="preserve"> </w:t>
+      </w:r>
+      <w:proofErr w:type="spellStart"/>
+      <w:r>
+        <w:t>i</w:t>
+      </w:r>
+      <w:proofErr w:type="spellEnd"/>
+      <w:r>
+        <w:t xml:space="preserve"> </w:t>
+      </w:r>
+      <w:proofErr w:type="spellStart"/>
+      <w:r>
+        <w:t>razgovara</w:t>
+      </w:r>
+      <w:proofErr w:type="spellEnd"/>
+      <w:r>
+        <w:t xml:space="preserve"> o </w:t>
+      </w:r>
+      <w:proofErr w:type="spellStart"/>
+      <w:r>
+        <w:t>napretku</w:t>
+      </w:r>
+      <w:proofErr w:type="spellEnd"/>
+      <w:r>
+        <w:t xml:space="preserve"> </w:t>
+      </w:r>
+      <w:proofErr w:type="spellStart"/>
+      <w:r>
+        <w:t>i</w:t>
+      </w:r>
+      <w:proofErr w:type="spellEnd"/>
+      <w:r>
+        <w:t xml:space="preserve"> </w:t>
+      </w:r>
+      <w:proofErr w:type="spellStart"/>
+      <w:r>
+        <w:t>eventualnim</w:t>
+      </w:r>
+      <w:proofErr w:type="spellEnd"/>
+      <w:r>
+        <w:t xml:space="preserve"> </w:t>
+      </w:r>
+      <w:proofErr w:type="spellStart"/>
+      <w:r>
+        <w:t>problemima</w:t>
+      </w:r>
+      <w:proofErr w:type="spellEnd"/>
+      <w:r>
+        <w:t xml:space="preserve"> koji </w:t>
+      </w:r>
+      <w:proofErr w:type="spellStart"/>
+      <w:r>
+        <w:t>su</w:t>
+      </w:r>
+      <w:proofErr w:type="spellEnd"/>
+      <w:r>
+        <w:t xml:space="preserve"> se </w:t>
+      </w:r>
+      <w:proofErr w:type="spellStart"/>
+      <w:r>
+        <w:t>pojavili</w:t>
+      </w:r>
+      <w:proofErr w:type="spellEnd"/>
+      <w:r>
+        <w:t>.</w:t>
+      </w:r>
+    </w:p>
+    <w:p>
+      <w:pPr>
+        <w:pStyle w:val="ListParagraph"/>
+        <w:numPr>
+          <w:ilvl w:val="0"/>
+          <w:numId w:val="1"/>
+        </w:numPr>
+      </w:pPr>
+      <w:r>
+        <w:rPr>
+          <w:u w:val="single"/>
+        </w:rPr>
+        <w:t xml:space="preserve">Demo </w:t>
+      </w:r>
+      <w:proofErr w:type="spellStart"/>
+      <w:r>
+        <w:rPr>
+          <w:u w:val="single"/>
+        </w:rPr>
+        <w:t>sastanak</w:t>
+      </w:r>
+      <w:proofErr w:type="spellEnd"/>
+      <w:r>
+        <w:t xml:space="preserve">: </w:t>
+      </w:r>
+      <w:proofErr w:type="spellStart"/>
+      <w:r>
+        <w:t>Nakon</w:t>
+      </w:r>
+      <w:proofErr w:type="spellEnd"/>
+      <w:r>
+        <w:t xml:space="preserve"> </w:t>
+      </w:r>
+      <w:proofErr w:type="spellStart"/>
+      <w:r>
+        <w:t>što</w:t>
+      </w:r>
+      <w:proofErr w:type="spellEnd"/>
+      <w:r>
+        <w:t xml:space="preserve"> se sprint </w:t>
+      </w:r>
+      <w:proofErr w:type="spellStart"/>
+      <w:r>
+        <w:t>završi</w:t>
+      </w:r>
+      <w:proofErr w:type="spellEnd"/>
+      <w:r>
+        <w:t xml:space="preserve">, </w:t>
+      </w:r>
+      <w:proofErr w:type="spellStart"/>
+      <w:r>
+        <w:t>tim</w:t>
+      </w:r>
+      <w:proofErr w:type="spellEnd"/>
+      <w:r>
+        <w:t xml:space="preserve"> za Scrum </w:t>
+      </w:r>
+      <w:proofErr w:type="spellStart"/>
+      <w:r>
+        <w:t>organizuje</w:t>
+      </w:r>
+      <w:proofErr w:type="spellEnd"/>
+      <w:r>
+        <w:t xml:space="preserve"> demo </w:t>
+      </w:r>
+      <w:proofErr w:type="spellStart"/>
+      <w:r>
+        <w:t>sastanak</w:t>
+      </w:r>
+      <w:proofErr w:type="spellEnd"/>
+      <w:r>
+        <w:t xml:space="preserve"> </w:t>
+      </w:r>
+      <w:proofErr w:type="spellStart"/>
+      <w:r>
+        <w:t>kako</w:t>
+      </w:r>
+      <w:proofErr w:type="spellEnd"/>
+      <w:r>
+        <w:t xml:space="preserve"> bi </w:t>
+      </w:r>
+      <w:proofErr w:type="spellStart"/>
+      <w:r>
+        <w:t>pokazao</w:t>
+      </w:r>
+      <w:proofErr w:type="spellEnd"/>
+      <w:r>
+        <w:t xml:space="preserve"> </w:t>
+      </w:r>
+      <w:proofErr w:type="spellStart"/>
+      <w:r>
+        <w:t>šta</w:t>
+      </w:r>
+      <w:proofErr w:type="spellEnd"/>
+      <w:r>
+        <w:t xml:space="preserve"> je </w:t>
+      </w:r>
+      <w:proofErr w:type="spellStart"/>
+      <w:r>
+        <w:t>urađeno</w:t>
+      </w:r>
+      <w:proofErr w:type="spellEnd"/>
+      <w:r>
+        <w:t xml:space="preserve"> </w:t>
+      </w:r>
+      <w:proofErr w:type="spellStart"/>
+      <w:r>
+        <w:t>tokom</w:t>
+      </w:r>
+      <w:proofErr w:type="spellEnd"/>
+      <w:r>
+        <w:t xml:space="preserve"> </w:t>
+      </w:r>
+      <w:proofErr w:type="spellStart"/>
+      <w:r>
+        <w:t>sprinta</w:t>
+      </w:r>
+      <w:proofErr w:type="spellEnd"/>
+      <w:r>
+        <w:t xml:space="preserve">. Ovo je </w:t>
+      </w:r>
+      <w:proofErr w:type="spellStart"/>
+      <w:r>
+        <w:t>prilika</w:t>
+      </w:r>
+      <w:proofErr w:type="spellEnd"/>
+      <w:r>
+        <w:t xml:space="preserve"> da se </w:t>
+      </w:r>
+      <w:proofErr w:type="spellStart"/>
+      <w:r>
+        <w:t>klijentu</w:t>
+      </w:r>
+      <w:proofErr w:type="spellEnd"/>
+      <w:r>
+        <w:t xml:space="preserve"> </w:t>
+      </w:r>
+      <w:proofErr w:type="spellStart"/>
+      <w:r>
+        <w:t>pokaže</w:t>
+      </w:r>
+      <w:proofErr w:type="spellEnd"/>
+      <w:r>
+        <w:t xml:space="preserve"> </w:t>
+      </w:r>
+      <w:proofErr w:type="spellStart"/>
+      <w:r>
+        <w:t>šta</w:t>
+      </w:r>
+      <w:proofErr w:type="spellEnd"/>
+      <w:r>
+        <w:t xml:space="preserve"> je </w:t>
+      </w:r>
+      <w:proofErr w:type="spellStart"/>
+      <w:r>
+        <w:t>postignuto</w:t>
+      </w:r>
+      <w:proofErr w:type="spellEnd"/>
+      <w:r>
+        <w:t xml:space="preserve"> </w:t>
+      </w:r>
+      <w:proofErr w:type="spellStart"/>
+      <w:r>
+        <w:t>i</w:t>
+      </w:r>
+      <w:proofErr w:type="spellEnd"/>
+      <w:r>
+        <w:t xml:space="preserve"> da se </w:t>
+      </w:r>
+      <w:proofErr w:type="spellStart"/>
+      <w:r>
+        <w:t>dobije</w:t>
+      </w:r>
+      <w:proofErr w:type="spellEnd"/>
+      <w:r>
+        <w:t xml:space="preserve"> </w:t>
+      </w:r>
+      <w:proofErr w:type="spellStart"/>
+      <w:r>
+        <w:t>povratna</w:t>
+      </w:r>
+      <w:proofErr w:type="spellEnd"/>
+      <w:r>
+        <w:t xml:space="preserve"> </w:t>
+      </w:r>
+      <w:proofErr w:type="spellStart"/>
+      <w:r>
+        <w:t>informacija</w:t>
+      </w:r>
+      <w:proofErr w:type="spellEnd"/>
+      <w:r>
+        <w:t xml:space="preserve"> o tome.</w:t>
+      </w:r>
+    </w:p>
+    <w:p>
+      <w:pPr>
+        <w:pStyle w:val="ListParagraph"/>
+        <w:numPr>
+          <w:ilvl w:val="0"/>
+          <w:numId w:val="1"/>
+        </w:numPr>
+      </w:pPr>
+      <w:proofErr w:type="spellStart"/>
+      <w:r>
+        <w:rPr>
+          <w:u w:val="single"/>
+        </w:rPr>
+        <w:t>Retrospektiva</w:t>
+      </w:r>
+      <w:proofErr w:type="spellEnd"/>
+      <w:r>
+        <w:rPr>
+          <w:u w:val="single"/>
+        </w:rPr>
+        <w:t xml:space="preserve"> </w:t>
+      </w:r>
+      <w:proofErr w:type="spellStart"/>
+      <w:r>
+        <w:rPr>
+          <w:u w:val="single"/>
+        </w:rPr>
+        <w:t>sprinta</w:t>
+      </w:r>
+      <w:proofErr w:type="spellEnd"/>
+      <w:r>
+        <w:t xml:space="preserve">: Ovo je </w:t>
+      </w:r>
+      <w:proofErr w:type="spellStart"/>
+      <w:r>
+        <w:t>sastanak</w:t>
+      </w:r>
+      <w:proofErr w:type="spellEnd"/>
+      <w:r>
+        <w:t xml:space="preserve"> koji se </w:t>
+      </w:r>
+      <w:proofErr w:type="spellStart"/>
+      <w:r>
+        <w:t>održava</w:t>
+      </w:r>
+      <w:proofErr w:type="spellEnd"/>
+      <w:r>
+        <w:t xml:space="preserve"> </w:t>
+      </w:r>
+      <w:proofErr w:type="spellStart"/>
+      <w:r>
+        <w:t>nakon</w:t>
+      </w:r>
+      <w:proofErr w:type="spellEnd"/>
+      <w:r>
+        <w:t xml:space="preserve"> demo </w:t>
+      </w:r>
+      <w:proofErr w:type="spellStart"/>
+      <w:r>
+        <w:t>sastanka</w:t>
+      </w:r>
+      <w:proofErr w:type="spellEnd"/>
+      <w:r>
+        <w:t xml:space="preserve">, a </w:t>
+      </w:r>
+      <w:proofErr w:type="spellStart"/>
+      <w:r>
+        <w:t>cilj</w:t>
+      </w:r>
+      <w:proofErr w:type="spellEnd"/>
+      <w:r>
+        <w:t xml:space="preserve"> mu je da se </w:t>
+      </w:r>
+      <w:proofErr w:type="spellStart"/>
+      <w:r>
+        <w:t>proceni</w:t>
+      </w:r>
+      <w:proofErr w:type="spellEnd"/>
+      <w:r>
+        <w:t xml:space="preserve"> </w:t>
+      </w:r>
+      <w:proofErr w:type="spellStart"/>
+      <w:r>
+        <w:t>kako</w:t>
+      </w:r>
+      <w:proofErr w:type="spellEnd"/>
+      <w:r>
+        <w:t xml:space="preserve"> je sprint </w:t>
+      </w:r>
+      <w:proofErr w:type="spellStart"/>
+      <w:r>
+        <w:t>prošao</w:t>
+      </w:r>
+      <w:proofErr w:type="spellEnd"/>
+      <w:r>
+        <w:t xml:space="preserve">. Tim za Scrum </w:t>
+      </w:r>
+      <w:proofErr w:type="spellStart"/>
+      <w:r>
+        <w:t>će</w:t>
+      </w:r>
+      <w:proofErr w:type="spellEnd"/>
+      <w:r>
+        <w:t xml:space="preserve"> </w:t>
+      </w:r>
+      <w:proofErr w:type="spellStart"/>
+      <w:r>
+        <w:t>razgovarati</w:t>
+      </w:r>
+      <w:proofErr w:type="spellEnd"/>
+      <w:r>
+        <w:t xml:space="preserve"> o tome </w:t>
+      </w:r>
+      <w:proofErr w:type="spellStart"/>
+      <w:r>
+        <w:t>šta</w:t>
+      </w:r>
+      <w:proofErr w:type="spellEnd"/>
+      <w:r>
+        <w:t xml:space="preserve"> je dobro </w:t>
+      </w:r>
+      <w:proofErr w:type="spellStart"/>
+      <w:r>
+        <w:t>funkcionisalo</w:t>
+      </w:r>
+      <w:proofErr w:type="spellEnd"/>
+      <w:r>
+        <w:t xml:space="preserve">, a </w:t>
+      </w:r>
+      <w:proofErr w:type="spellStart"/>
+      <w:r>
+        <w:t>šta</w:t>
+      </w:r>
+      <w:proofErr w:type="spellEnd"/>
+      <w:r>
+        <w:t xml:space="preserve"> bi se </w:t>
+      </w:r>
+      <w:proofErr w:type="spellStart"/>
+      <w:r>
+        <w:t>moglo</w:t>
+      </w:r>
+      <w:proofErr w:type="spellEnd"/>
+      <w:r>
+        <w:t xml:space="preserve"> </w:t>
+      </w:r>
+      <w:proofErr w:type="spellStart"/>
+      <w:r>
+        <w:t>poboljšati</w:t>
+      </w:r>
+      <w:proofErr w:type="spellEnd"/>
+      <w:r>
+        <w:t xml:space="preserve"> </w:t>
+      </w:r>
+      <w:proofErr w:type="spellStart"/>
+      <w:r>
+        <w:t>tokom</w:t>
+      </w:r>
+      <w:proofErr w:type="spellEnd"/>
+      <w:r>
+        <w:t xml:space="preserve"> </w:t>
+      </w:r>
+      <w:proofErr w:type="spellStart"/>
+      <w:r>
+        <w:t>narednog</w:t>
+      </w:r>
+      <w:proofErr w:type="spellEnd"/>
+      <w:r>
+        <w:t xml:space="preserve"> </w:t>
+      </w:r>
+      <w:proofErr w:type="spellStart"/>
+      <w:r>
+        <w:t>sprinta</w:t>
+      </w:r>
+      <w:proofErr w:type="spellEnd"/>
+      <w:r>
+        <w:t>.</w:t>
+      </w:r>
+    </w:p>
+    <w:p>
+      <w:r>
+        <w:t xml:space="preserve">Scrum </w:t>
+      </w:r>
+      <w:proofErr w:type="spellStart"/>
+      <w:r>
+        <w:t>metodologija</w:t>
+      </w:r>
+      <w:proofErr w:type="spellEnd"/>
+      <w:r>
+        <w:t xml:space="preserve"> </w:t>
+      </w:r>
+      <w:proofErr w:type="spellStart"/>
+      <w:r>
+        <w:t>nudi</w:t>
+      </w:r>
+      <w:proofErr w:type="spellEnd"/>
+      <w:r>
+        <w:t xml:space="preserve"> </w:t>
+      </w:r>
+      <w:proofErr w:type="spellStart"/>
+      <w:r>
+        <w:t>fleksibilan</w:t>
+      </w:r>
+      <w:proofErr w:type="spellEnd"/>
+      <w:r>
+        <w:t xml:space="preserve"> </w:t>
+      </w:r>
+      <w:proofErr w:type="spellStart"/>
+      <w:r>
+        <w:t>pristup</w:t>
+      </w:r>
+      <w:proofErr w:type="spellEnd"/>
+      <w:r>
+        <w:t xml:space="preserve"> </w:t>
+      </w:r>
+      <w:proofErr w:type="spellStart"/>
+      <w:r>
+        <w:t>projektima</w:t>
+      </w:r>
+      <w:proofErr w:type="spellEnd"/>
+      <w:r>
+        <w:t xml:space="preserve">, </w:t>
+      </w:r>
+      <w:proofErr w:type="spellStart"/>
+      <w:r>
+        <w:t>omogućavajući</w:t>
+      </w:r>
+      <w:proofErr w:type="spellEnd"/>
+      <w:r>
+        <w:t xml:space="preserve"> </w:t>
+      </w:r>
+      <w:proofErr w:type="spellStart"/>
+      <w:r>
+        <w:t>timu</w:t>
+      </w:r>
+      <w:proofErr w:type="spellEnd"/>
+      <w:r>
+        <w:t xml:space="preserve"> da se </w:t>
+      </w:r>
+      <w:proofErr w:type="spellStart"/>
+      <w:r>
+        <w:t>brzo</w:t>
+      </w:r>
+      <w:proofErr w:type="spellEnd"/>
+      <w:r>
+        <w:t xml:space="preserve"> </w:t>
+      </w:r>
+      <w:proofErr w:type="spellStart"/>
+      <w:r>
+        <w:t>prilagođava</w:t>
+      </w:r>
+      <w:proofErr w:type="spellEnd"/>
+      <w:r>
+        <w:t xml:space="preserve"> </w:t>
+      </w:r>
+      <w:proofErr w:type="spellStart"/>
+      <w:r>
+        <w:t>promenama</w:t>
+      </w:r>
+      <w:proofErr w:type="spellEnd"/>
+      <w:r>
+        <w:t xml:space="preserve"> u </w:t>
+      </w:r>
+      <w:proofErr w:type="spellStart"/>
+      <w:r>
+        <w:t>zahtevima</w:t>
+      </w:r>
+      <w:proofErr w:type="spellEnd"/>
+      <w:r>
+        <w:t xml:space="preserve"> </w:t>
+      </w:r>
+      <w:proofErr w:type="spellStart"/>
+      <w:r>
+        <w:t>i</w:t>
+      </w:r>
+      <w:proofErr w:type="spellEnd"/>
+      <w:r>
+        <w:t xml:space="preserve"> da </w:t>
+      </w:r>
+      <w:proofErr w:type="spellStart"/>
+      <w:r>
+        <w:t>izvršava</w:t>
+      </w:r>
+      <w:proofErr w:type="spellEnd"/>
+      <w:r>
+        <w:t xml:space="preserve"> </w:t>
+      </w:r>
+      <w:proofErr w:type="spellStart"/>
+      <w:r>
+        <w:t>zadatke</w:t>
+      </w:r>
+      <w:proofErr w:type="spellEnd"/>
+      <w:r>
+        <w:t xml:space="preserve"> u </w:t>
+      </w:r>
+      <w:proofErr w:type="spellStart"/>
+      <w:r>
+        <w:t>iterativnom</w:t>
+      </w:r>
+      <w:proofErr w:type="spellEnd"/>
+      <w:r>
+        <w:t xml:space="preserve"> </w:t>
+      </w:r>
+      <w:proofErr w:type="spellStart"/>
+      <w:r>
+        <w:t>procesu</w:t>
+      </w:r>
+      <w:proofErr w:type="spellEnd"/>
+      <w:r>
+        <w:t xml:space="preserve">. Ovo je </w:t>
+      </w:r>
+      <w:proofErr w:type="spellStart"/>
+      <w:r>
+        <w:t>popularna</w:t>
+      </w:r>
+      <w:proofErr w:type="spellEnd"/>
+      <w:r>
+        <w:t xml:space="preserve"> </w:t>
+      </w:r>
+      <w:proofErr w:type="spellStart"/>
+      <w:r>
+        <w:t>metodologija</w:t>
+      </w:r>
+      <w:proofErr w:type="spellEnd"/>
+      <w:r>
+        <w:t xml:space="preserve"> za </w:t>
+      </w:r>
+      <w:proofErr w:type="spellStart"/>
+      <w:r>
+        <w:t>razvoj</w:t>
+      </w:r>
+      <w:proofErr w:type="spellEnd"/>
+      <w:r>
+        <w:t xml:space="preserve"> </w:t>
+      </w:r>
+      <w:proofErr w:type="spellStart"/>
+      <w:r>
+        <w:t>softvera</w:t>
+      </w:r>
+      <w:proofErr w:type="spellEnd"/>
+      <w:r>
+        <w:t xml:space="preserve">, </w:t>
+      </w:r>
+      <w:proofErr w:type="spellStart"/>
+      <w:r>
+        <w:t>ali</w:t>
+      </w:r>
+      <w:proofErr w:type="spellEnd"/>
+      <w:r>
+        <w:t xml:space="preserve"> </w:t>
+      </w:r>
+      <w:proofErr w:type="spellStart"/>
+      <w:r>
+        <w:t>može</w:t>
+      </w:r>
+      <w:proofErr w:type="spellEnd"/>
+      <w:r>
+        <w:t xml:space="preserve"> se </w:t>
+      </w:r>
+      <w:proofErr w:type="spellStart"/>
+      <w:r>
+        <w:t>primeniti</w:t>
+      </w:r>
+      <w:proofErr w:type="spellEnd"/>
+      <w:r>
+        <w:t xml:space="preserve"> </w:t>
+      </w:r>
+      <w:proofErr w:type="spellStart"/>
+      <w:r>
+        <w:t>i</w:t>
+      </w:r>
+      <w:proofErr w:type="spellEnd"/>
+      <w:r>
+        <w:t xml:space="preserve"> </w:t>
+      </w:r>
+      <w:proofErr w:type="spellStart"/>
+      <w:r>
+        <w:t>na</w:t>
+      </w:r>
+      <w:proofErr w:type="spellEnd"/>
+      <w:r>
+        <w:t xml:space="preserve"> </w:t>
+      </w:r>
+      <w:proofErr w:type="spellStart"/>
+      <w:r>
+        <w:t>druge</w:t>
+      </w:r>
+      <w:proofErr w:type="spellEnd"/>
+      <w:r>
+        <w:t xml:space="preserve"> </w:t>
+      </w:r>
+      <w:proofErr w:type="spellStart"/>
+      <w:r>
+        <w:t>vrste</w:t>
+      </w:r>
+      <w:proofErr w:type="spellEnd"/>
+      <w:r>
+        <w:t xml:space="preserve"> </w:t>
+      </w:r>
+      <w:proofErr w:type="spellStart"/>
+      <w:r>
+        <w:t>projekata</w:t>
+      </w:r>
+      <w:proofErr w:type="spellEnd"/>
+      <w:r>
+        <w:t xml:space="preserve"> koji </w:t>
+      </w:r>
+      <w:proofErr w:type="spellStart"/>
+      <w:r>
+        <w:t>zahtevaju</w:t>
+      </w:r>
+      <w:proofErr w:type="spellEnd"/>
+      <w:r>
+        <w:t xml:space="preserve"> </w:t>
+      </w:r>
+      <w:proofErr w:type="spellStart"/>
+      <w:r>
+        <w:t>fleksibilan</w:t>
+      </w:r>
+      <w:proofErr w:type="spellEnd"/>
+      <w:r>
+        <w:t xml:space="preserve"> </w:t>
+      </w:r>
+      <w:proofErr w:type="spellStart"/>
+      <w:r>
+        <w:t>i</w:t>
+      </w:r>
+      <w:proofErr w:type="spellEnd"/>
+      <w:r>
+        <w:t xml:space="preserve"> </w:t>
+      </w:r>
+      <w:proofErr w:type="spellStart"/>
+      <w:r>
+        <w:t>agilan</w:t>
+      </w:r>
+      <w:proofErr w:type="spellEnd"/>
+      <w:r>
+        <w:t xml:space="preserve"> </w:t>
+      </w:r>
+      <w:proofErr w:type="spellStart"/>
+      <w:r>
+        <w:t>pristup</w:t>
+      </w:r>
+      <w:proofErr w:type="spellEnd"/>
+      <w:r>
+        <w:t>.</w:t>
+      </w:r>
+    </w:p>
     <w:sectPr>
       <w:pgSz w:w="12240" w:h="15840"/>
       <w:pgMar w:top="1440" w:right="1440" w:bottom="1440" w:left="1440" w:header="720" w:footer="720" w:gutter="0"/>
@@ -29,6 +1464,103 @@
     </w:sectPr>
   </w:body>
 </w:document>
+</file>
+
+<file path=word/numbering.xml><?xml version="1.0" encoding="utf-8"?>
+<w:numbering xmlns:wpc="http://schemas.microsoft.com/office/word/2010/wordprocessingCanvas" xmlns:cx="http://schemas.microsoft.com/office/drawing/2014/chartex" xmlns:cx1="http://schemas.microsoft.com/office/drawing/2015/9/8/chartex" xmlns:cx2="http://schemas.microsoft.com/office/drawing/2015/10/21/chartex" xmlns:cx3="http://schemas.microsoft.com/office/drawing/2016/5/9/chartex" xmlns:cx4="http://schemas.microsoft.com/office/drawing/2016/5/10/chartex" xmlns:cx5="http://schemas.microsoft.com/office/drawing/2016/5/11/chartex" xmlns:cx6="http://schemas.microsoft.com/office/drawing/2016/5/12/chartex" xmlns:cx7="http://schemas.microsoft.com/office/drawing/2016/5/13/chartex" xmlns:cx8="http://schemas.microsoft.com/office/drawing/2016/5/14/chartex" xmlns:mc="http://schemas.openxmlformats.org/markup-compatibility/2006" xmlns:aink="http://schemas.microsoft.com/office/drawing/2016/ink" xmlns:am3d="http://schemas.microsoft.com/office/drawing/2017/model3d" xmlns:o="urn:schemas-microsoft-com:office:office" xmlns:oel="http://schemas.microsoft.com/office/2019/extlst" xmlns:r="http://schemas.openxmlformats.org/officeDocument/2006/relationships" xmlns:m="http://schemas.openxmlformats.org/officeDocument/2006/math" xmlns:v="urn:schemas-microsoft-com:vml" xmlns:wp14="http://schemas.microsoft.com/office/word/2010/wordprocessingDrawing" xmlns:wp="http://schemas.openxmlformats.org/drawingml/2006/wordprocessingDrawing" xmlns:w10="urn:schemas-microsoft-com:office:word" xmlns:w="http://schemas.openxmlformats.org/wordprocessingml/2006/main" xmlns:w14="http://schemas.microsoft.com/office/word/2010/wordml" xmlns:w15="http://schemas.microsoft.com/office/word/2012/wordml" xmlns:w16cex="http://schemas.microsoft.com/office/word/2018/wordml/cex" xmlns:w16cid="http://schemas.microsoft.com/office/word/2016/wordml/cid" xmlns:w16="http://schemas.microsoft.com/office/word/2018/wordml" xmlns:w16du="http://schemas.microsoft.com/office/word/2023/wordml/word16du" xmlns:w16sdtdh="http://schemas.microsoft.com/office/word/2020/wordml/sdtdatahash" xmlns:w16se="http://schemas.microsoft.com/office/word/2015/wordml/symex" xmlns:wpg="http://schemas.microsoft.com/office/word/2010/wordprocessingGroup" xmlns:wpi="http://schemas.microsoft.com/office/word/2010/wordprocessingInk" xmlns:wne="http://schemas.microsoft.com/office/word/2006/wordml" xmlns:wps="http://schemas.microsoft.com/office/word/2010/wordprocessingShape" mc:Ignorable="w14 w15 w16se w16cid w16 w16cex w16sdtdh wp14">
+  <w:abstractNum w:abstractNumId="0" w15:restartNumberingAfterBreak="0">
+    <w:nsid w:val="5CA26EF9"/>
+    <w:multiLevelType w:val="hybridMultilevel"/>
+    <w:tmpl w:val="3A4CD15E"/>
+    <w:lvl w:ilvl="0" w:tplc="0409000F">
+      <w:start w:val="1"/>
+      <w:numFmt w:val="decimal"/>
+      <w:lvlText w:val="%1."/>
+      <w:lvlJc w:val="left"/>
+      <w:pPr>
+        <w:ind w:left="720" w:hanging="360"/>
+      </w:pPr>
+      <w:rPr>
+        <w:rFonts w:hint="default"/>
+      </w:rPr>
+    </w:lvl>
+    <w:lvl w:ilvl="1" w:tplc="04090019" w:tentative="1">
+      <w:start w:val="1"/>
+      <w:numFmt w:val="lowerLetter"/>
+      <w:lvlText w:val="%2."/>
+      <w:lvlJc w:val="left"/>
+      <w:pPr>
+        <w:ind w:left="1440" w:hanging="360"/>
+      </w:pPr>
+    </w:lvl>
+    <w:lvl w:ilvl="2" w:tplc="0409001B" w:tentative="1">
+      <w:start w:val="1"/>
+      <w:numFmt w:val="lowerRoman"/>
+      <w:lvlText w:val="%3."/>
+      <w:lvlJc w:val="right"/>
+      <w:pPr>
+        <w:ind w:left="2160" w:hanging="180"/>
+      </w:pPr>
+    </w:lvl>
+    <w:lvl w:ilvl="3" w:tplc="0409000F" w:tentative="1">
+      <w:start w:val="1"/>
+      <w:numFmt w:val="decimal"/>
+      <w:lvlText w:val="%4."/>
+      <w:lvlJc w:val="left"/>
+      <w:pPr>
+        <w:ind w:left="2880" w:hanging="360"/>
+      </w:pPr>
+    </w:lvl>
+    <w:lvl w:ilvl="4" w:tplc="04090019" w:tentative="1">
+      <w:start w:val="1"/>
+      <w:numFmt w:val="lowerLetter"/>
+      <w:lvlText w:val="%5."/>
+      <w:lvlJc w:val="left"/>
+      <w:pPr>
+        <w:ind w:left="3600" w:hanging="360"/>
+      </w:pPr>
+    </w:lvl>
+    <w:lvl w:ilvl="5" w:tplc="0409001B" w:tentative="1">
+      <w:start w:val="1"/>
+      <w:numFmt w:val="lowerRoman"/>
+      <w:lvlText w:val="%6."/>
+      <w:lvlJc w:val="right"/>
+      <w:pPr>
+        <w:ind w:left="4320" w:hanging="180"/>
+      </w:pPr>
+    </w:lvl>
+    <w:lvl w:ilvl="6" w:tplc="0409000F" w:tentative="1">
+      <w:start w:val="1"/>
+      <w:numFmt w:val="decimal"/>
+      <w:lvlText w:val="%7."/>
+      <w:lvlJc w:val="left"/>
+      <w:pPr>
+        <w:ind w:left="5040" w:hanging="360"/>
+      </w:pPr>
+    </w:lvl>
+    <w:lvl w:ilvl="7" w:tplc="04090019" w:tentative="1">
+      <w:start w:val="1"/>
+      <w:numFmt w:val="lowerLetter"/>
+      <w:lvlText w:val="%8."/>
+      <w:lvlJc w:val="left"/>
+      <w:pPr>
+        <w:ind w:left="5760" w:hanging="360"/>
+      </w:pPr>
+    </w:lvl>
+    <w:lvl w:ilvl="8" w:tplc="0409001B" w:tentative="1">
+      <w:start w:val="1"/>
+      <w:numFmt w:val="lowerRoman"/>
+      <w:lvlText w:val="%9."/>
+      <w:lvlJc w:val="right"/>
+      <w:pPr>
+        <w:ind w:left="6480" w:hanging="180"/>
+      </w:pPr>
+    </w:lvl>
+  </w:abstractNum>
+  <w:num w:numId="1" w16cid:durableId="360520342">
+    <w:abstractNumId w:val="0"/>
+  </w:num>
+</w:numbering>
 </file>
 
 <file path=word/styles.xml><?xml version="1.0" encoding="utf-8"?>
@@ -575,6 +2107,17 @@
       <w:szCs w:val="26"/>
     </w:rPr>
   </w:style>
+  <w:style w:type="paragraph" w:styleId="ListParagraph">
+    <w:name w:val="List Paragraph"/>
+    <w:basedOn w:val="Normal"/>
+    <w:uiPriority w:val="34"/>
+    <w:qFormat/>
+    <w:rsid w:val="0096368A"/>
+    <w:pPr>
+      <w:ind w:left="720"/>
+      <w:contextualSpacing/>
+    </w:pPr>
+  </w:style>
 </w:styles>
 </file>
 

</xml_diff>